<commit_message>
py file name modified in readme.docx
</commit_message>
<xml_diff>
--- a/Customer-Credit-Check-small/READ ME.docx
+++ b/Customer-Credit-Check-small/READ ME.docx
@@ -383,6 +383,7 @@
                                     <w:dataBinding w:prefixMappings="xmlns:ns0='http://schemas.microsoft.com/office/2006/coverPageProps'" w:xpath="/ns0:CoverPageProperties[1]/ns0:Abstract[1]" w:storeItemID="{55AF091B-3C7A-41E3-B477-F2FDAA23CFDA}"/>
                                     <w:text/>
                                   </w:sdtPr>
+                                  <w:sdtEndPr/>
                                   <w:sdtContent>
                                     <w:r>
                                       <w:rPr>
@@ -2543,47 +2544,7 @@
           <w:sz w:val="21"/>
           <w:szCs w:val="21"/>
         </w:rPr>
-        <w:t>'age', 'balance', 'duration', '</w:t>
-      </w:r>
-      <w:proofErr w:type="spellStart"/>
-      <w:r>
-        <w:rPr>
-          <w:rFonts w:ascii="Courier New" w:eastAsia="Times New Roman" w:hAnsi="Courier New" w:cs="Courier New"/>
-          <w:color w:val="000000"/>
-          <w:sz w:val="21"/>
-          <w:szCs w:val="21"/>
-        </w:rPr>
-        <w:t>pdays</w:t>
-      </w:r>
-      <w:proofErr w:type="spellEnd"/>
-      <w:r>
-        <w:rPr>
-          <w:rFonts w:ascii="Courier New" w:eastAsia="Times New Roman" w:hAnsi="Courier New" w:cs="Courier New"/>
-          <w:color w:val="000000"/>
-          <w:sz w:val="21"/>
-          <w:szCs w:val="21"/>
-        </w:rPr>
-        <w:t>', 'previous', '</w:t>
-      </w:r>
-      <w:proofErr w:type="spellStart"/>
-      <w:r>
-        <w:rPr>
-          <w:rFonts w:ascii="Courier New" w:eastAsia="Times New Roman" w:hAnsi="Courier New" w:cs="Courier New"/>
-          <w:color w:val="000000"/>
-          <w:sz w:val="21"/>
-          <w:szCs w:val="21"/>
-        </w:rPr>
-        <w:t>poutcome</w:t>
-      </w:r>
-      <w:proofErr w:type="spellEnd"/>
-      <w:r>
-        <w:rPr>
-          <w:rFonts w:ascii="Courier New" w:eastAsia="Times New Roman" w:hAnsi="Courier New" w:cs="Courier New"/>
-          <w:color w:val="000000"/>
-          <w:sz w:val="21"/>
-          <w:szCs w:val="21"/>
-        </w:rPr>
-        <w:t>', 'y',</w:t>
+        <w:t>'age', 'balance', 'duration', 'pdays', 'previous', 'poutcome', 'y',</w:t>
       </w:r>
     </w:p>
     <w:p>
@@ -2624,87 +2585,7 @@
           <w:sz w:val="21"/>
           <w:szCs w:val="21"/>
         </w:rPr>
-        <w:t>'</w:t>
-      </w:r>
-      <w:proofErr w:type="spellStart"/>
-      <w:r>
-        <w:rPr>
-          <w:rFonts w:ascii="Courier New" w:eastAsia="Times New Roman" w:hAnsi="Courier New" w:cs="Courier New"/>
-          <w:color w:val="000000"/>
-          <w:sz w:val="21"/>
-          <w:szCs w:val="21"/>
-        </w:rPr>
-        <w:t>jobcat</w:t>
-      </w:r>
-      <w:proofErr w:type="spellEnd"/>
-      <w:r>
-        <w:rPr>
-          <w:rFonts w:ascii="Courier New" w:eastAsia="Times New Roman" w:hAnsi="Courier New" w:cs="Courier New"/>
-          <w:color w:val="000000"/>
-          <w:sz w:val="21"/>
-          <w:szCs w:val="21"/>
-        </w:rPr>
-        <w:t>', '</w:t>
-      </w:r>
-      <w:proofErr w:type="spellStart"/>
-      <w:r>
-        <w:rPr>
-          <w:rFonts w:ascii="Courier New" w:eastAsia="Times New Roman" w:hAnsi="Courier New" w:cs="Courier New"/>
-          <w:color w:val="000000"/>
-          <w:sz w:val="21"/>
-          <w:szCs w:val="21"/>
-        </w:rPr>
-        <w:t>educationcat</w:t>
-      </w:r>
-      <w:proofErr w:type="spellEnd"/>
-      <w:r>
-        <w:rPr>
-          <w:rFonts w:ascii="Courier New" w:eastAsia="Times New Roman" w:hAnsi="Courier New" w:cs="Courier New"/>
-          <w:color w:val="000000"/>
-          <w:sz w:val="21"/>
-          <w:szCs w:val="21"/>
-        </w:rPr>
-        <w:t>', '</w:t>
-      </w:r>
-      <w:proofErr w:type="spellStart"/>
-      <w:r>
-        <w:rPr>
-          <w:rFonts w:ascii="Courier New" w:eastAsia="Times New Roman" w:hAnsi="Courier New" w:cs="Courier New"/>
-          <w:color w:val="000000"/>
-          <w:sz w:val="21"/>
-          <w:szCs w:val="21"/>
-        </w:rPr>
-        <w:t>defaultcat</w:t>
-      </w:r>
-      <w:proofErr w:type="spellEnd"/>
-      <w:r>
-        <w:rPr>
-          <w:rFonts w:ascii="Courier New" w:eastAsia="Times New Roman" w:hAnsi="Courier New" w:cs="Courier New"/>
-          <w:color w:val="000000"/>
-          <w:sz w:val="21"/>
-          <w:szCs w:val="21"/>
-        </w:rPr>
-        <w:t>', '</w:t>
-      </w:r>
-      <w:proofErr w:type="spellStart"/>
-      <w:r>
-        <w:rPr>
-          <w:rFonts w:ascii="Courier New" w:eastAsia="Times New Roman" w:hAnsi="Courier New" w:cs="Courier New"/>
-          <w:color w:val="000000"/>
-          <w:sz w:val="21"/>
-          <w:szCs w:val="21"/>
-        </w:rPr>
-        <w:t>housingcat</w:t>
-      </w:r>
-      <w:proofErr w:type="spellEnd"/>
-      <w:r>
-        <w:rPr>
-          <w:rFonts w:ascii="Courier New" w:eastAsia="Times New Roman" w:hAnsi="Courier New" w:cs="Courier New"/>
-          <w:color w:val="000000"/>
-          <w:sz w:val="21"/>
-          <w:szCs w:val="21"/>
-        </w:rPr>
-        <w:t>'</w:t>
+        <w:t>'jobcat', 'educationcat', 'defaultcat', 'housingcat'</w:t>
       </w:r>
       <w:r>
         <w:rPr>
@@ -2926,7 +2807,6 @@
           <w:bdr w:val="none" w:sz="0" w:space="0" w:color="auto" w:frame="1"/>
         </w:rPr>
       </w:pPr>
-      <w:proofErr w:type="spellStart"/>
       <w:r>
         <w:rPr>
           <w:rFonts w:ascii="Consolas" w:eastAsia="Times New Roman" w:hAnsi="Consolas" w:cs="Courier New"/>
@@ -2947,7 +2827,6 @@
         </w:rPr>
         <w:t>t</w:t>
       </w:r>
-      <w:proofErr w:type="spellEnd"/>
     </w:p>
     <w:p>
       <w:pPr>
@@ -3020,7 +2899,6 @@
           <w:bdr w:val="none" w:sz="0" w:space="0" w:color="auto" w:frame="1"/>
         </w:rPr>
       </w:pPr>
-      <w:proofErr w:type="spellStart"/>
       <w:r>
         <w:rPr>
           <w:rFonts w:ascii="Consolas" w:eastAsia="Times New Roman" w:hAnsi="Consolas" w:cs="Courier New"/>
@@ -3031,7 +2909,6 @@
         </w:rPr>
         <w:t>joblib</w:t>
       </w:r>
-      <w:proofErr w:type="spellEnd"/>
     </w:p>
     <w:p>
       <w:pPr>
@@ -3063,7 +2940,6 @@
           <w:bdr w:val="none" w:sz="0" w:space="0" w:color="auto" w:frame="1"/>
         </w:rPr>
       </w:pPr>
-      <w:proofErr w:type="spellStart"/>
       <w:r>
         <w:rPr>
           <w:rFonts w:ascii="Consolas" w:eastAsia="Times New Roman" w:hAnsi="Consolas" w:cs="Courier New"/>
@@ -3074,7 +2950,6 @@
         </w:rPr>
         <w:t>sklearn</w:t>
       </w:r>
-      <w:proofErr w:type="spellEnd"/>
     </w:p>
     <w:p>
       <w:pPr>
@@ -3134,27 +3009,7 @@
           <w:sz w:val="24"/>
           <w:szCs w:val="24"/>
         </w:rPr>
-        <w:t xml:space="preserve">From any command prompt like </w:t>
-      </w:r>
-      <w:proofErr w:type="spellStart"/>
-      <w:r>
-        <w:rPr>
-          <w:rFonts w:ascii="Segoe UI" w:eastAsia="Times New Roman" w:hAnsi="Segoe UI" w:cs="Segoe UI"/>
-          <w:color w:val="24292E"/>
-          <w:sz w:val="24"/>
-          <w:szCs w:val="24"/>
-        </w:rPr>
-        <w:t>conda</w:t>
-      </w:r>
-      <w:proofErr w:type="spellEnd"/>
-      <w:r>
-        <w:rPr>
-          <w:rFonts w:ascii="Segoe UI" w:eastAsia="Times New Roman" w:hAnsi="Segoe UI" w:cs="Segoe UI"/>
-          <w:color w:val="24292E"/>
-          <w:sz w:val="24"/>
-          <w:szCs w:val="24"/>
-        </w:rPr>
-        <w:t xml:space="preserve"> with environment where all the above packages </w:t>
+        <w:t xml:space="preserve">From any command prompt like conda with environment where all the above packages </w:t>
       </w:r>
       <w:r>
         <w:rPr>
@@ -3214,7 +3069,6 @@
         <w:lastRenderedPageBreak/>
         <w:t>“</w:t>
       </w:r>
-      <w:proofErr w:type="spellStart"/>
       <w:r>
         <w:rPr>
           <w:rFonts w:ascii="Consolas" w:eastAsia="Times New Roman" w:hAnsi="Consolas" w:cs="Courier New"/>
@@ -3222,9 +3076,8 @@
           <w:sz w:val="20"/>
           <w:szCs w:val="20"/>
         </w:rPr>
-        <w:t>streamlit</w:t>
-      </w:r>
-      <w:proofErr w:type="spellEnd"/>
+        <w:t xml:space="preserve">streamlit run </w:t>
+      </w:r>
       <w:r>
         <w:rPr>
           <w:rFonts w:ascii="Consolas" w:eastAsia="Times New Roman" w:hAnsi="Consolas" w:cs="Courier New"/>
@@ -3232,7 +3085,18 @@
           <w:sz w:val="20"/>
           <w:szCs w:val="20"/>
         </w:rPr>
-        <w:t xml:space="preserve"> run homepredictor.py</w:t>
+        <w:t>credit-small</w:t>
+      </w:r>
+      <w:bookmarkStart w:id="11" w:name="_GoBack"/>
+      <w:bookmarkEnd w:id="11"/>
+      <w:r>
+        <w:rPr>
+          <w:rFonts w:ascii="Consolas" w:eastAsia="Times New Roman" w:hAnsi="Consolas" w:cs="Courier New"/>
+          <w:color w:val="6A737D"/>
+          <w:sz w:val="20"/>
+          <w:szCs w:val="20"/>
+        </w:rPr>
+        <w:t>.py</w:t>
       </w:r>
       <w:r>
         <w:rPr>
@@ -3248,11 +3112,11 @@
       <w:pPr>
         <w:pStyle w:val="Heading3"/>
       </w:pPr>
-      <w:bookmarkStart w:id="11" w:name="_Toc47904110"/>
+      <w:bookmarkStart w:id="12" w:name="_Toc47904110"/>
       <w:r>
         <w:t>Input File:</w:t>
       </w:r>
-      <w:bookmarkEnd w:id="11"/>
+      <w:bookmarkEnd w:id="12"/>
     </w:p>
     <w:p>
       <w:pPr>
@@ -3330,27 +3194,7 @@
           <w:sz w:val="24"/>
           <w:szCs w:val="24"/>
         </w:rPr>
-        <w:t xml:space="preserve"> It takes the input data set and create the required model file called “</w:t>
-      </w:r>
-      <w:proofErr w:type="spellStart"/>
-      <w:r>
-        <w:rPr>
-          <w:rFonts w:ascii="Segoe UI" w:eastAsia="Times New Roman" w:hAnsi="Segoe UI" w:cs="Segoe UI"/>
-          <w:color w:val="24292E"/>
-          <w:sz w:val="24"/>
-          <w:szCs w:val="24"/>
-        </w:rPr>
-        <w:t>XXX.pkl</w:t>
-      </w:r>
-      <w:proofErr w:type="spellEnd"/>
-      <w:r>
-        <w:rPr>
-          <w:rFonts w:ascii="Segoe UI" w:eastAsia="Times New Roman" w:hAnsi="Segoe UI" w:cs="Segoe UI"/>
-          <w:color w:val="24292E"/>
-          <w:sz w:val="24"/>
-          <w:szCs w:val="24"/>
-        </w:rPr>
-        <w:t xml:space="preserve">”. XXX denotes the output file </w:t>
+        <w:t xml:space="preserve"> It takes the input data set and create the required model file called “XXX.pkl”. XXX denotes the output file </w:t>
       </w:r>
       <w:r>
         <w:rPr>
@@ -3469,16 +3313,11 @@
       <w:pPr>
         <w:pStyle w:val="Heading3"/>
       </w:pPr>
-      <w:bookmarkStart w:id="12" w:name="_Toc47904111"/>
-      <w:r>
-        <w:t xml:space="preserve">Implement the </w:t>
-      </w:r>
-      <w:proofErr w:type="gramStart"/>
-      <w:r>
-        <w:t>code :</w:t>
-      </w:r>
-      <w:bookmarkEnd w:id="12"/>
-      <w:proofErr w:type="gramEnd"/>
+      <w:bookmarkStart w:id="13" w:name="_Toc47904111"/>
+      <w:r>
+        <w:t>Implement the code :</w:t>
+      </w:r>
+      <w:bookmarkEnd w:id="13"/>
     </w:p>
     <w:p>
       <w:pPr>
@@ -3494,7 +3333,7 @@
           <w:szCs w:val="24"/>
         </w:rPr>
       </w:pPr>
-      <w:bookmarkStart w:id="13" w:name="_Toc47904112"/>
+      <w:bookmarkStart w:id="14" w:name="_Toc47904112"/>
       <w:r>
         <w:rPr>
           <w:rFonts w:ascii="Segoe UI" w:eastAsia="Times New Roman" w:hAnsi="Segoe UI" w:cs="Segoe UI"/>
@@ -3506,7 +3345,7 @@
         </w:rPr>
         <w:t>Jupyter Notebook:</w:t>
       </w:r>
-      <w:bookmarkEnd w:id="13"/>
+      <w:bookmarkEnd w:id="14"/>
     </w:p>
     <w:p>
       <w:pPr>
@@ -3820,29 +3659,7 @@
           <w:szCs w:val="20"/>
           <w:bdr w:val="none" w:sz="0" w:space="0" w:color="auto" w:frame="1"/>
         </w:rPr>
-        <w:t xml:space="preserve">It </w:t>
-      </w:r>
-      <w:proofErr w:type="spellStart"/>
-      <w:r>
-        <w:rPr>
-          <w:rFonts w:ascii="Consolas" w:eastAsia="Times New Roman" w:hAnsi="Consolas" w:cs="Courier New"/>
-          <w:color w:val="24292E"/>
-          <w:sz w:val="20"/>
-          <w:szCs w:val="20"/>
-          <w:bdr w:val="none" w:sz="0" w:space="0" w:color="auto" w:frame="1"/>
-        </w:rPr>
-        <w:t>doesnot</w:t>
-      </w:r>
-      <w:proofErr w:type="spellEnd"/>
-      <w:r>
-        <w:rPr>
-          <w:rFonts w:ascii="Consolas" w:eastAsia="Times New Roman" w:hAnsi="Consolas" w:cs="Courier New"/>
-          <w:color w:val="24292E"/>
-          <w:sz w:val="20"/>
-          <w:szCs w:val="20"/>
-          <w:bdr w:val="none" w:sz="0" w:space="0" w:color="auto" w:frame="1"/>
-        </w:rPr>
-        <w:t xml:space="preserve"> do any regularization</w:t>
+        <w:t>It doesnot do any regularization</w:t>
       </w:r>
     </w:p>
     <w:p>
@@ -3984,39 +3801,17 @@
           <w:szCs w:val="20"/>
           <w:bdr w:val="none" w:sz="0" w:space="0" w:color="auto" w:frame="1"/>
         </w:rPr>
-        <w:t xml:space="preserve">Logistic </w:t>
-      </w:r>
-      <w:proofErr w:type="gramStart"/>
-      <w:r>
-        <w:rPr>
-          <w:rFonts w:ascii="Consolas" w:eastAsia="Times New Roman" w:hAnsi="Consolas" w:cs="Courier New"/>
-          <w:color w:val="24292E"/>
-          <w:sz w:val="20"/>
-          <w:szCs w:val="20"/>
-          <w:bdr w:val="none" w:sz="0" w:space="0" w:color="auto" w:frame="1"/>
-        </w:rPr>
-        <w:t xml:space="preserve">Regression, </w:t>
-      </w:r>
-      <w:r>
-        <w:rPr>
-          <w:rFonts w:ascii="Consolas" w:eastAsia="Times New Roman" w:hAnsi="Consolas" w:cs="Courier New"/>
-          <w:color w:val="24292E"/>
-          <w:sz w:val="20"/>
-          <w:szCs w:val="20"/>
-          <w:bdr w:val="none" w:sz="0" w:space="0" w:color="auto" w:frame="1"/>
-        </w:rPr>
-        <w:t xml:space="preserve"> Random</w:t>
-      </w:r>
-      <w:proofErr w:type="gramEnd"/>
-      <w:r>
-        <w:rPr>
-          <w:rFonts w:ascii="Consolas" w:eastAsia="Times New Roman" w:hAnsi="Consolas" w:cs="Courier New"/>
-          <w:color w:val="24292E"/>
-          <w:sz w:val="20"/>
-          <w:szCs w:val="20"/>
-          <w:bdr w:val="none" w:sz="0" w:space="0" w:color="auto" w:frame="1"/>
-        </w:rPr>
-        <w:t xml:space="preserve"> Forest Regression, SVR and ADA Boost</w:t>
+        <w:t xml:space="preserve">Logistic Regression, </w:t>
+      </w:r>
+      <w:r>
+        <w:rPr>
+          <w:rFonts w:ascii="Consolas" w:eastAsia="Times New Roman" w:hAnsi="Consolas" w:cs="Courier New"/>
+          <w:color w:val="24292E"/>
+          <w:sz w:val="20"/>
+          <w:szCs w:val="20"/>
+          <w:bdr w:val="none" w:sz="0" w:space="0" w:color="auto" w:frame="1"/>
+        </w:rPr>
+        <w:t xml:space="preserve"> Random Forest Regression, SVR and ADA Boost</w:t>
       </w:r>
       <w:r>
         <w:rPr>
@@ -4158,29 +3953,7 @@
           <w:szCs w:val="20"/>
           <w:bdr w:val="none" w:sz="0" w:space="0" w:color="auto" w:frame="1"/>
         </w:rPr>
-        <w:t xml:space="preserve"> using </w:t>
-      </w:r>
-      <w:proofErr w:type="spellStart"/>
-      <w:r>
-        <w:rPr>
-          <w:rFonts w:ascii="Consolas" w:eastAsia="Times New Roman" w:hAnsi="Consolas" w:cs="Courier New"/>
-          <w:color w:val="24292E"/>
-          <w:sz w:val="20"/>
-          <w:szCs w:val="20"/>
-          <w:bdr w:val="none" w:sz="0" w:space="0" w:color="auto" w:frame="1"/>
-        </w:rPr>
-        <w:t>streamlit</w:t>
-      </w:r>
-      <w:proofErr w:type="spellEnd"/>
-      <w:r>
-        <w:rPr>
-          <w:rFonts w:ascii="Consolas" w:eastAsia="Times New Roman" w:hAnsi="Consolas" w:cs="Courier New"/>
-          <w:color w:val="24292E"/>
-          <w:sz w:val="20"/>
-          <w:szCs w:val="20"/>
-          <w:bdr w:val="none" w:sz="0" w:space="0" w:color="auto" w:frame="1"/>
-        </w:rPr>
-        <w:t xml:space="preserve"> and the requirement file with the details </w:t>
+        <w:t xml:space="preserve"> using streamlit and the requirement file with the details </w:t>
       </w:r>
       <w:r>
         <w:rPr>
@@ -4277,20 +4050,8 @@
           <w:szCs w:val="20"/>
           <w:bdr w:val="none" w:sz="0" w:space="0" w:color="auto" w:frame="1"/>
         </w:rPr>
-        <w:t xml:space="preserve">How to make it </w:t>
-      </w:r>
-      <w:proofErr w:type="gramStart"/>
-      <w:r>
-        <w:rPr>
-          <w:rFonts w:ascii="Consolas" w:eastAsia="Times New Roman" w:hAnsi="Consolas" w:cs="Courier New"/>
-          <w:color w:val="24292E"/>
-          <w:sz w:val="20"/>
-          <w:szCs w:val="20"/>
-          <w:bdr w:val="none" w:sz="0" w:space="0" w:color="auto" w:frame="1"/>
-        </w:rPr>
-        <w:t>work::</w:t>
-      </w:r>
-      <w:proofErr w:type="gramEnd"/>
+        <w:t>How to make it work::</w:t>
+      </w:r>
     </w:p>
     <w:p>
       <w:pPr>
@@ -4371,53 +4132,7 @@
           <w:szCs w:val="20"/>
           <w:bdr w:val="none" w:sz="0" w:space="0" w:color="auto" w:frame="1"/>
         </w:rPr>
-        <w:t xml:space="preserve">Copy following files </w:t>
-      </w:r>
-      <w:proofErr w:type="spellStart"/>
-      <w:r>
-        <w:rPr>
-          <w:rFonts w:ascii="Consolas" w:eastAsia="Times New Roman" w:hAnsi="Consolas" w:cs="Courier New"/>
-          <w:color w:val="24292E"/>
-          <w:sz w:val="20"/>
-          <w:szCs w:val="20"/>
-          <w:bdr w:val="none" w:sz="0" w:space="0" w:color="auto" w:frame="1"/>
-        </w:rPr>
-        <w:t>xx.pkl</w:t>
-      </w:r>
-      <w:proofErr w:type="spellEnd"/>
-      <w:r>
-        <w:rPr>
-          <w:rFonts w:ascii="Consolas" w:eastAsia="Times New Roman" w:hAnsi="Consolas" w:cs="Courier New"/>
-          <w:color w:val="24292E"/>
-          <w:sz w:val="20"/>
-          <w:szCs w:val="20"/>
-          <w:bdr w:val="none" w:sz="0" w:space="0" w:color="auto" w:frame="1"/>
-        </w:rPr>
-        <w:t xml:space="preserve">, scaler file </w:t>
-      </w:r>
-      <w:proofErr w:type="spellStart"/>
-      <w:proofErr w:type="gramStart"/>
-      <w:r>
-        <w:rPr>
-          <w:rFonts w:ascii="Consolas" w:eastAsia="Times New Roman" w:hAnsi="Consolas" w:cs="Courier New"/>
-          <w:color w:val="24292E"/>
-          <w:sz w:val="20"/>
-          <w:szCs w:val="20"/>
-          <w:bdr w:val="none" w:sz="0" w:space="0" w:color="auto" w:frame="1"/>
-        </w:rPr>
-        <w:t>xx.save</w:t>
-      </w:r>
-      <w:proofErr w:type="spellEnd"/>
-      <w:proofErr w:type="gramEnd"/>
-      <w:r>
-        <w:rPr>
-          <w:rFonts w:ascii="Consolas" w:eastAsia="Times New Roman" w:hAnsi="Consolas" w:cs="Courier New"/>
-          <w:color w:val="24292E"/>
-          <w:sz w:val="20"/>
-          <w:szCs w:val="20"/>
-          <w:bdr w:val="none" w:sz="0" w:space="0" w:color="auto" w:frame="1"/>
-        </w:rPr>
-        <w:t>, homepredictor.py.</w:t>
+        <w:t>Copy following files xx.pkl, scaler file xx.save, homepredictor.py.</w:t>
       </w:r>
     </w:p>
     <w:p>
@@ -4451,7 +4166,6 @@
           <w:bdr w:val="none" w:sz="0" w:space="0" w:color="auto" w:frame="1"/>
         </w:rPr>
       </w:pPr>
-      <w:proofErr w:type="spellStart"/>
       <w:r>
         <w:rPr>
           <w:rFonts w:ascii="Consolas" w:eastAsia="Times New Roman" w:hAnsi="Consolas" w:cs="Courier New"/>
@@ -4480,20 +4194,8 @@
           <w:szCs w:val="20"/>
           <w:bdr w:val="none" w:sz="0" w:space="0" w:color="auto" w:frame="1"/>
         </w:rPr>
-        <w:t>.</w:t>
-      </w:r>
-      <w:proofErr w:type="spellEnd"/>
-      <w:r>
-        <w:rPr>
-          <w:rFonts w:ascii="Consolas" w:eastAsia="Times New Roman" w:hAnsi="Consolas" w:cs="Courier New"/>
-          <w:color w:val="24292E"/>
-          <w:sz w:val="20"/>
-          <w:szCs w:val="20"/>
-          <w:bdr w:val="none" w:sz="0" w:space="0" w:color="auto" w:frame="1"/>
-        </w:rPr>
-        <w:t xml:space="preserve"> </w:t>
-      </w:r>
-      <w:proofErr w:type="spellStart"/>
+        <w:t xml:space="preserve">. </w:t>
+      </w:r>
       <w:r>
         <w:rPr>
           <w:rFonts w:ascii="Consolas" w:eastAsia="Times New Roman" w:hAnsi="Consolas" w:cs="Courier New"/>
@@ -4512,20 +4214,8 @@
           <w:szCs w:val="20"/>
           <w:bdr w:val="none" w:sz="0" w:space="0" w:color="auto" w:frame="1"/>
         </w:rPr>
-        <w:t>.pkl</w:t>
-      </w:r>
-      <w:proofErr w:type="spellEnd"/>
-      <w:r>
-        <w:rPr>
-          <w:rFonts w:ascii="Consolas" w:eastAsia="Times New Roman" w:hAnsi="Consolas" w:cs="Courier New"/>
-          <w:color w:val="24292E"/>
-          <w:sz w:val="20"/>
-          <w:szCs w:val="20"/>
-          <w:bdr w:val="none" w:sz="0" w:space="0" w:color="auto" w:frame="1"/>
-        </w:rPr>
-        <w:t xml:space="preserve"> </w:t>
-      </w:r>
-      <w:proofErr w:type="spellStart"/>
+        <w:t xml:space="preserve">.pkl </w:t>
+      </w:r>
       <w:r>
         <w:rPr>
           <w:rFonts w:ascii="Consolas" w:eastAsia="Times New Roman" w:hAnsi="Consolas" w:cs="Courier New"/>
@@ -4536,7 +4226,6 @@
         </w:rPr>
         <w:t>linR</w:t>
       </w:r>
-      <w:proofErr w:type="spellEnd"/>
       <w:r>
         <w:rPr>
           <w:rFonts w:ascii="Consolas" w:eastAsia="Times New Roman" w:hAnsi="Consolas" w:cs="Courier New"/>
@@ -4567,7 +4256,6 @@
         </w:rPr>
         <w:t xml:space="preserve">, </w:t>
       </w:r>
-      <w:proofErr w:type="spellStart"/>
       <w:r>
         <w:rPr>
           <w:rFonts w:ascii="Consolas" w:eastAsia="Times New Roman" w:hAnsi="Consolas" w:cs="Courier New"/>
@@ -4586,18 +4274,7 @@
           <w:szCs w:val="20"/>
           <w:bdr w:val="none" w:sz="0" w:space="0" w:color="auto" w:frame="1"/>
         </w:rPr>
-        <w:t>m</w:t>
-      </w:r>
-      <w:proofErr w:type="spellEnd"/>
-      <w:r>
-        <w:rPr>
-          <w:rFonts w:ascii="Consolas" w:eastAsia="Times New Roman" w:hAnsi="Consolas" w:cs="Courier New"/>
-          <w:color w:val="24292E"/>
-          <w:sz w:val="20"/>
-          <w:szCs w:val="20"/>
-          <w:bdr w:val="none" w:sz="0" w:space="0" w:color="auto" w:frame="1"/>
-        </w:rPr>
-        <w:t xml:space="preserve"> = </w:t>
+        <w:t xml:space="preserve">m = </w:t>
       </w:r>
       <w:r>
         <w:rPr>
@@ -4624,7 +4301,7 @@
           <w:szCs w:val="24"/>
         </w:rPr>
       </w:pPr>
-      <w:bookmarkStart w:id="14" w:name="_Toc47904113"/>
+      <w:bookmarkStart w:id="15" w:name="_Toc47904113"/>
       <w:r>
         <w:rPr>
           <w:rFonts w:ascii="Segoe UI" w:eastAsia="Times New Roman" w:hAnsi="Segoe UI" w:cs="Segoe UI"/>
@@ -4636,7 +4313,7 @@
         </w:rPr>
         <w:t>Command Prompt and Python file:</w:t>
       </w:r>
-      <w:bookmarkEnd w:id="14"/>
+      <w:bookmarkEnd w:id="15"/>
     </w:p>
     <w:p>
       <w:pPr>
@@ -4724,11 +4401,11 @@
       <w:pPr>
         <w:pStyle w:val="Heading3"/>
       </w:pPr>
-      <w:bookmarkStart w:id="15" w:name="_Toc47904114"/>
+      <w:bookmarkStart w:id="16" w:name="_Toc47904114"/>
       <w:r>
         <w:t>Output</w:t>
       </w:r>
-      <w:bookmarkEnd w:id="15"/>
+      <w:bookmarkEnd w:id="16"/>
     </w:p>
     <w:p>
       <w:pPr>
@@ -4744,7 +4421,7 @@
           <w:szCs w:val="24"/>
         </w:rPr>
       </w:pPr>
-      <w:bookmarkStart w:id="16" w:name="_Toc47904115"/>
+      <w:bookmarkStart w:id="17" w:name="_Toc47904115"/>
       <w:r>
         <w:rPr>
           <w:rFonts w:ascii="Segoe UI" w:eastAsia="Times New Roman" w:hAnsi="Segoe UI" w:cs="Segoe UI"/>
@@ -4778,7 +4455,7 @@
         </w:rPr>
         <w:t xml:space="preserve"> (A typical output)</w:t>
       </w:r>
-      <w:bookmarkEnd w:id="16"/>
+      <w:bookmarkEnd w:id="17"/>
     </w:p>
     <w:p>
       <w:pPr>
@@ -4806,7 +4483,7 @@
           <w:szCs w:val="24"/>
         </w:rPr>
       </w:pPr>
-      <w:bookmarkStart w:id="17" w:name="_Toc47904116"/>
+      <w:bookmarkStart w:id="18" w:name="_Toc47904116"/>
       <w:r>
         <w:rPr>
           <w:noProof/>
@@ -4847,7 +4524,7 @@
           </wp:inline>
         </w:drawing>
       </w:r>
-      <w:bookmarkEnd w:id="17"/>
+      <w:bookmarkEnd w:id="18"/>
     </w:p>
     <w:p>
       <w:pPr>
@@ -4860,8 +4537,6 @@
           <w:szCs w:val="24"/>
         </w:rPr>
       </w:pPr>
-      <w:bookmarkStart w:id="18" w:name="_GoBack"/>
-      <w:bookmarkEnd w:id="18"/>
     </w:p>
     <w:p>
       <w:pPr>
@@ -6305,7 +5980,7 @@
 </file>
 
 <file path=customXml/itemProps2.xml><?xml version="1.0" encoding="utf-8"?>
-<ds:datastoreItem xmlns:ds="http://schemas.openxmlformats.org/officeDocument/2006/customXml" ds:itemID="{2D5215EE-3B56-492C-963A-19DE8066D34B}">
+<ds:datastoreItem xmlns:ds="http://schemas.openxmlformats.org/officeDocument/2006/customXml" ds:itemID="{032AA7D6-3B94-480F-8CD4-ADF99524ABD6}">
   <ds:schemaRefs>
     <ds:schemaRef ds:uri="http://schemas.openxmlformats.org/officeDocument/2006/bibliography"/>
   </ds:schemaRefs>

</xml_diff>